<commit_message>
* Added to Introduction.docx the introduction form section 2 of the report
</commit_message>
<xml_diff>
--- a/doc/End of Project Report/Introduction.docx
+++ b/doc/End of Project Report/Introduction.docx
@@ -3,9 +3,23 @@
 <w:document xmlns:wpc="http://schemas.microsoft.com/office/word/2010/wordprocessingCanvas" xmlns:mc="http://schemas.openxmlformats.org/markup-compatibility/2006" xmlns:o="urn:schemas-microsoft-com:office:office" xmlns:r="http://schemas.openxmlformats.org/officeDocument/2006/relationships" xmlns:m="http://schemas.openxmlformats.org/officeDocument/2006/math" xmlns:v="urn:schemas-microsoft-com:vml" xmlns:wp14="http://schemas.microsoft.com/office/word/2010/wordprocessingDrawing" xmlns:wp="http://schemas.openxmlformats.org/drawingml/2006/wordprocessingDrawing" xmlns:w10="urn:schemas-microsoft-com:office:word" xmlns:w="http://schemas.openxmlformats.org/wordprocessingml/2006/main" xmlns:w14="http://schemas.microsoft.com/office/word/2010/wordml" xmlns:wpg="http://schemas.microsoft.com/office/word/2010/wordprocessingGroup" xmlns:wpi="http://schemas.microsoft.com/office/word/2010/wordprocessingInk" xmlns:wne="http://schemas.microsoft.com/office/word/2006/wordml" xmlns:wps="http://schemas.microsoft.com/office/word/2010/wordprocessingShape" mc:Ignorable="w14 wp14">
   <w:body>
     <w:p>
-      <w:r>
+      <w:pPr>
+        <w:rPr>
+          <w:u w:val="single"/>
+        </w:rPr>
+      </w:pPr>
+      <w:r>
+        <w:rPr>
+          <w:u w:val="single"/>
+        </w:rPr>
         <w:t>Introduction</w:t>
       </w:r>
+      <w:r>
+        <w:rPr>
+          <w:u w:val="single"/>
+        </w:rPr>
+        <w:t xml:space="preserve"> for section 0</w:t>
+      </w:r>
     </w:p>
     <w:p>
       <w:r>
@@ -51,19 +65,69 @@
     </w:p>
     <w:p>
       <w:r>
-        <w:t xml:space="preserve">This report will contain individual team member’s thoughts on how the project went and how the group got on </w:t>
-      </w:r>
-      <w:r>
-        <w:t>and, most importantly,</w:t>
-      </w:r>
-      <w:r>
-        <w:t xml:space="preserve"> the management aspect of the project. This is where the group looks back on the process of software development, reflect on the goods and bads and what could be done differently in the next group software project each one of us will do – whether this is in a university environment or as a professional in industry. By reflecting back, we can learn what we can do better next time.</w:t>
+        <w:t xml:space="preserve">This report will contain individual team member’s thoughts on how the project went and how the group got on and, most importantly, the management aspect of the project. This is where the group looks back on the process of software development, reflect on the goods and bads and what could be done differently in the next group software project each one of us will do – whether this is in a university environment or as a professional in industry. By reflecting back, we can learn what we can do better next time. </w:t>
+      </w:r>
+    </w:p>
+    <w:p>
+      <w:pPr>
+        <w:rPr>
+          <w:u w:val="single"/>
+        </w:rPr>
+      </w:pPr>
+      <w:r>
+        <w:rPr>
+          <w:u w:val="single"/>
+        </w:rPr>
+        <w:t>Introduction for section 2</w:t>
+      </w:r>
+    </w:p>
+    <w:p>
+      <w:r>
+        <w:t>This section reports on the project management aspect of the team.</w:t>
+      </w:r>
+    </w:p>
+    <w:p>
+      <w:pPr>
+        <w:pStyle w:val="ListParagraph"/>
+        <w:numPr>
+          <w:ilvl w:val="0"/>
+          <w:numId w:val="1"/>
+        </w:numPr>
+      </w:pPr>
+      <w:r>
+        <w:t>Time management and budgeting</w:t>
+      </w:r>
+    </w:p>
+    <w:p>
+      <w:pPr>
+        <w:pStyle w:val="ListParagraph"/>
+        <w:numPr>
+          <w:ilvl w:val="0"/>
+          <w:numId w:val="1"/>
+        </w:numPr>
+      </w:pPr>
+      <w:r>
+        <w:t>Project planning</w:t>
+      </w:r>
+    </w:p>
+    <w:p>
+      <w:pPr>
+        <w:pStyle w:val="ListParagraph"/>
+        <w:numPr>
+          <w:ilvl w:val="0"/>
+          <w:numId w:val="1"/>
+        </w:numPr>
+      </w:pPr>
+      <w:r>
+        <w:t>Task allocation</w:t>
+      </w:r>
+    </w:p>
+    <w:p>
+      <w:r>
+        <w:t>How well these are done in terms of quality and sticking to the time constraints/deadlines. Gantt charts are a central part of project management encapsulating the above points, we show how the Gantt chart evolves from the inception of the project to the end of project indicating what the changes are and why they changed from the first Gantt chart – what we underestimated and what we overestimated.</w:t>
       </w:r>
       <w:bookmarkStart w:id="0" w:name="_GoBack"/>
       <w:bookmarkEnd w:id="0"/>
-      <w:r>
-        <w:t xml:space="preserve"> </w:t>
-      </w:r>
     </w:p>
     <w:sectPr>
       <w:pgSz w:w="11906" w:h="16838"/>
@@ -73,6 +137,127 @@
     </w:sectPr>
   </w:body>
 </w:document>
+</file>
+
+<file path=word/numbering.xml><?xml version="1.0" encoding="utf-8"?>
+<w:numbering xmlns:wpc="http://schemas.microsoft.com/office/word/2010/wordprocessingCanvas" xmlns:mc="http://schemas.openxmlformats.org/markup-compatibility/2006" xmlns:o="urn:schemas-microsoft-com:office:office" xmlns:r="http://schemas.openxmlformats.org/officeDocument/2006/relationships" xmlns:m="http://schemas.openxmlformats.org/officeDocument/2006/math" xmlns:v="urn:schemas-microsoft-com:vml" xmlns:wp14="http://schemas.microsoft.com/office/word/2010/wordprocessingDrawing" xmlns:wp="http://schemas.openxmlformats.org/drawingml/2006/wordprocessingDrawing" xmlns:w10="urn:schemas-microsoft-com:office:word" xmlns:w="http://schemas.openxmlformats.org/wordprocessingml/2006/main" xmlns:w14="http://schemas.microsoft.com/office/word/2010/wordml" xmlns:wpg="http://schemas.microsoft.com/office/word/2010/wordprocessingGroup" xmlns:wpi="http://schemas.microsoft.com/office/word/2010/wordprocessingInk" xmlns:wne="http://schemas.microsoft.com/office/word/2006/wordml" xmlns:wps="http://schemas.microsoft.com/office/word/2010/wordprocessingShape" mc:Ignorable="w14 wp14">
+  <w:abstractNum w:abstractNumId="0">
+    <w:nsid w:val="3DF636CC"/>
+    <w:multiLevelType w:val="hybridMultilevel"/>
+    <w:tmpl w:val="C6E26D72"/>
+    <w:lvl w:ilvl="0" w:tplc="04090001">
+      <w:start w:val="1"/>
+      <w:numFmt w:val="bullet"/>
+      <w:lvlText w:val=""/>
+      <w:lvlJc w:val="left"/>
+      <w:pPr>
+        <w:ind w:left="720" w:hanging="360"/>
+      </w:pPr>
+      <w:rPr>
+        <w:rFonts w:ascii="Symbol" w:hAnsi="Symbol" w:hint="default"/>
+      </w:rPr>
+    </w:lvl>
+    <w:lvl w:ilvl="1" w:tplc="04090003" w:tentative="1">
+      <w:start w:val="1"/>
+      <w:numFmt w:val="bullet"/>
+      <w:lvlText w:val="o"/>
+      <w:lvlJc w:val="left"/>
+      <w:pPr>
+        <w:ind w:left="1440" w:hanging="360"/>
+      </w:pPr>
+      <w:rPr>
+        <w:rFonts w:ascii="Courier New" w:hAnsi="Courier New" w:cs="Courier New" w:hint="default"/>
+      </w:rPr>
+    </w:lvl>
+    <w:lvl w:ilvl="2" w:tplc="04090005" w:tentative="1">
+      <w:start w:val="1"/>
+      <w:numFmt w:val="bullet"/>
+      <w:lvlText w:val=""/>
+      <w:lvlJc w:val="left"/>
+      <w:pPr>
+        <w:ind w:left="2160" w:hanging="360"/>
+      </w:pPr>
+      <w:rPr>
+        <w:rFonts w:ascii="Wingdings" w:hAnsi="Wingdings" w:hint="default"/>
+      </w:rPr>
+    </w:lvl>
+    <w:lvl w:ilvl="3" w:tplc="04090001" w:tentative="1">
+      <w:start w:val="1"/>
+      <w:numFmt w:val="bullet"/>
+      <w:lvlText w:val=""/>
+      <w:lvlJc w:val="left"/>
+      <w:pPr>
+        <w:ind w:left="2880" w:hanging="360"/>
+      </w:pPr>
+      <w:rPr>
+        <w:rFonts w:ascii="Symbol" w:hAnsi="Symbol" w:hint="default"/>
+      </w:rPr>
+    </w:lvl>
+    <w:lvl w:ilvl="4" w:tplc="04090003" w:tentative="1">
+      <w:start w:val="1"/>
+      <w:numFmt w:val="bullet"/>
+      <w:lvlText w:val="o"/>
+      <w:lvlJc w:val="left"/>
+      <w:pPr>
+        <w:ind w:left="3600" w:hanging="360"/>
+      </w:pPr>
+      <w:rPr>
+        <w:rFonts w:ascii="Courier New" w:hAnsi="Courier New" w:cs="Courier New" w:hint="default"/>
+      </w:rPr>
+    </w:lvl>
+    <w:lvl w:ilvl="5" w:tplc="04090005" w:tentative="1">
+      <w:start w:val="1"/>
+      <w:numFmt w:val="bullet"/>
+      <w:lvlText w:val=""/>
+      <w:lvlJc w:val="left"/>
+      <w:pPr>
+        <w:ind w:left="4320" w:hanging="360"/>
+      </w:pPr>
+      <w:rPr>
+        <w:rFonts w:ascii="Wingdings" w:hAnsi="Wingdings" w:hint="default"/>
+      </w:rPr>
+    </w:lvl>
+    <w:lvl w:ilvl="6" w:tplc="04090001" w:tentative="1">
+      <w:start w:val="1"/>
+      <w:numFmt w:val="bullet"/>
+      <w:lvlText w:val=""/>
+      <w:lvlJc w:val="left"/>
+      <w:pPr>
+        <w:ind w:left="5040" w:hanging="360"/>
+      </w:pPr>
+      <w:rPr>
+        <w:rFonts w:ascii="Symbol" w:hAnsi="Symbol" w:hint="default"/>
+      </w:rPr>
+    </w:lvl>
+    <w:lvl w:ilvl="7" w:tplc="04090003" w:tentative="1">
+      <w:start w:val="1"/>
+      <w:numFmt w:val="bullet"/>
+      <w:lvlText w:val="o"/>
+      <w:lvlJc w:val="left"/>
+      <w:pPr>
+        <w:ind w:left="5760" w:hanging="360"/>
+      </w:pPr>
+      <w:rPr>
+        <w:rFonts w:ascii="Courier New" w:hAnsi="Courier New" w:cs="Courier New" w:hint="default"/>
+      </w:rPr>
+    </w:lvl>
+    <w:lvl w:ilvl="8" w:tplc="04090005" w:tentative="1">
+      <w:start w:val="1"/>
+      <w:numFmt w:val="bullet"/>
+      <w:lvlText w:val=""/>
+      <w:lvlJc w:val="left"/>
+      <w:pPr>
+        <w:ind w:left="6480" w:hanging="360"/>
+      </w:pPr>
+      <w:rPr>
+        <w:rFonts w:ascii="Wingdings" w:hAnsi="Wingdings" w:hint="default"/>
+      </w:rPr>
+    </w:lvl>
+  </w:abstractNum>
+  <w:num w:numId="1">
+    <w:abstractNumId w:val="0"/>
+  </w:num>
+</w:numbering>
 </file>
 
 <file path=word/styles.xml><?xml version="1.0" encoding="utf-8"?>
@@ -262,6 +447,17 @@
     <w:semiHidden/>
     <w:unhideWhenUsed/>
   </w:style>
+  <w:style w:type="paragraph" w:styleId="ListParagraph">
+    <w:name w:val="List Paragraph"/>
+    <w:basedOn w:val="Normal"/>
+    <w:uiPriority w:val="34"/>
+    <w:qFormat/>
+    <w:rsid w:val="004B127C"/>
+    <w:pPr>
+      <w:ind w:left="720"/>
+      <w:contextualSpacing/>
+    </w:pPr>
+  </w:style>
 </w:styles>
 </file>
 
@@ -452,6 +648,17 @@
     <w:semiHidden/>
     <w:unhideWhenUsed/>
   </w:style>
+  <w:style w:type="paragraph" w:styleId="ListParagraph">
+    <w:name w:val="List Paragraph"/>
+    <w:basedOn w:val="Normal"/>
+    <w:uiPriority w:val="34"/>
+    <w:qFormat/>
+    <w:rsid w:val="004B127C"/>
+    <w:pPr>
+      <w:ind w:left="720"/>
+      <w:contextualSpacing/>
+    </w:pPr>
+  </w:style>
 </w:styles>
 </file>
 
@@ -738,4 +945,16 @@
   <a:objectDefaults/>
   <a:extraClrSchemeLst/>
 </a:theme>
+</file>
+
+<file path=customXml/item1.xml><?xml version="1.0" encoding="utf-8"?>
+<b:Sources xmlns:b="http://schemas.openxmlformats.org/officeDocument/2006/bibliography" xmlns="http://schemas.openxmlformats.org/officeDocument/2006/bibliography" SelectedStyle="\APA.XSL" StyleName="APA"/>
+</file>
+
+<file path=customXml/itemProps1.xml><?xml version="1.0" encoding="utf-8"?>
+<ds:datastoreItem xmlns:ds="http://schemas.openxmlformats.org/officeDocument/2006/customXml" ds:itemID="{B5666C2D-0ECE-4A65-B70E-FFB219AC1081}">
+  <ds:schemaRefs>
+    <ds:schemaRef ds:uri="http://schemas.openxmlformats.org/officeDocument/2006/bibliography"/>
+  </ds:schemaRefs>
+</ds:datastoreItem>
 </file>
</xml_diff>